<commit_message>
altro json, star wars
</commit_message>
<xml_diff>
--- a/20200221 - compito A/compito A.docx
+++ b/20200221 - compito A/compito A.docx
@@ -1,6 +1,6 @@
 
 <file path=word/document.xml><?xml version="1.0" encoding="utf-8"?>
-<w:document xmlns:wpc="http://schemas.microsoft.com/office/word/2010/wordprocessingCanvas" xmlns:cx="http://schemas.microsoft.com/office/drawing/2014/chartex" xmlns:cx1="http://schemas.microsoft.com/office/drawing/2015/9/8/chartex" xmlns:cx2="http://schemas.microsoft.com/office/drawing/2015/10/21/chartex" xmlns:cx3="http://schemas.microsoft.com/office/drawing/2016/5/9/chartex" xmlns:cx4="http://schemas.microsoft.com/office/drawing/2016/5/10/chartex" xmlns:cx5="http://schemas.microsoft.com/office/drawing/2016/5/11/chartex" xmlns:cx6="http://schemas.microsoft.com/office/drawing/2016/5/12/chartex" xmlns:cx7="http://schemas.microsoft.com/office/drawing/2016/5/13/chartex" xmlns:cx8="http://schemas.microsoft.com/office/drawing/2016/5/14/chartex" xmlns:mc="http://schemas.openxmlformats.org/markup-compatibility/2006" xmlns:aink="http://schemas.microsoft.com/office/drawing/2016/ink" xmlns:am3d="http://schemas.microsoft.com/office/drawing/2017/model3d" xmlns:o="urn:schemas-microsoft-com:office:office" xmlns:r="http://schemas.openxmlformats.org/officeDocument/2006/relationships" xmlns:m="http://schemas.openxmlformats.org/officeDocument/2006/math" xmlns:v="urn:schemas-microsoft-com:vml" xmlns:wp14="http://schemas.microsoft.com/office/word/2010/wordprocessingDrawing" xmlns:wp="http://schemas.openxmlformats.org/drawingml/2006/wordprocessingDrawing" xmlns:w10="urn:schemas-microsoft-com:office:word" xmlns:w="http://schemas.openxmlformats.org/wordprocessingml/2006/main" xmlns:w14="http://schemas.microsoft.com/office/word/2010/wordml" xmlns:w15="http://schemas.microsoft.com/office/word/2012/wordml" xmlns:w16cex="http://schemas.microsoft.com/office/word/2018/wordml/cex" xmlns:w16cid="http://schemas.microsoft.com/office/word/2016/wordml/cid" xmlns:w16="http://schemas.microsoft.com/office/word/2018/wordml" xmlns:w16se="http://schemas.microsoft.com/office/word/2015/wordml/symex" xmlns:wpg="http://schemas.microsoft.com/office/word/2010/wordprocessingGroup" xmlns:wpi="http://schemas.microsoft.com/office/word/2010/wordprocessingInk" xmlns:wne="http://schemas.microsoft.com/office/word/2006/wordml" xmlns:wps="http://schemas.microsoft.com/office/word/2010/wordprocessingShape" mc:Ignorable="w14 w15 w16se w16cid w16 w16cex wp14">
+<w:document xmlns:wpc="http://schemas.microsoft.com/office/word/2010/wordprocessingCanvas" xmlns:cx="http://schemas.microsoft.com/office/drawing/2014/chartex" xmlns:cx1="http://schemas.microsoft.com/office/drawing/2015/9/8/chartex" xmlns:cx2="http://schemas.microsoft.com/office/drawing/2015/10/21/chartex" xmlns:cx3="http://schemas.microsoft.com/office/drawing/2016/5/9/chartex" xmlns:cx4="http://schemas.microsoft.com/office/drawing/2016/5/10/chartex" xmlns:cx5="http://schemas.microsoft.com/office/drawing/2016/5/11/chartex" xmlns:cx6="http://schemas.microsoft.com/office/drawing/2016/5/12/chartex" xmlns:cx7="http://schemas.microsoft.com/office/drawing/2016/5/13/chartex" xmlns:cx8="http://schemas.microsoft.com/office/drawing/2016/5/14/chartex" xmlns:mc="http://schemas.openxmlformats.org/markup-compatibility/2006" xmlns:aink="http://schemas.microsoft.com/office/drawing/2016/ink" xmlns:am3d="http://schemas.microsoft.com/office/drawing/2017/model3d" xmlns:o="urn:schemas-microsoft-com:office:office" xmlns:oel="http://schemas.microsoft.com/office/2019/extlst" xmlns:r="http://schemas.openxmlformats.org/officeDocument/2006/relationships" xmlns:m="http://schemas.openxmlformats.org/officeDocument/2006/math" xmlns:v="urn:schemas-microsoft-com:vml" xmlns:wp14="http://schemas.microsoft.com/office/word/2010/wordprocessingDrawing" xmlns:wp="http://schemas.openxmlformats.org/drawingml/2006/wordprocessingDrawing" xmlns:w10="urn:schemas-microsoft-com:office:word" xmlns:w="http://schemas.openxmlformats.org/wordprocessingml/2006/main" xmlns:w14="http://schemas.microsoft.com/office/word/2010/wordml" xmlns:w15="http://schemas.microsoft.com/office/word/2012/wordml" xmlns:w16cex="http://schemas.microsoft.com/office/word/2018/wordml/cex" xmlns:w16cid="http://schemas.microsoft.com/office/word/2016/wordml/cid" xmlns:w16="http://schemas.microsoft.com/office/word/2018/wordml" xmlns:w16sdtdh="http://schemas.microsoft.com/office/word/2020/wordml/sdtdatahash" xmlns:w16se="http://schemas.microsoft.com/office/word/2015/wordml/symex" xmlns:wpg="http://schemas.microsoft.com/office/word/2010/wordprocessingGroup" xmlns:wpi="http://schemas.microsoft.com/office/word/2010/wordprocessingInk" xmlns:wne="http://schemas.microsoft.com/office/word/2006/wordml" xmlns:wps="http://schemas.microsoft.com/office/word/2010/wordprocessingShape" mc:Ignorable="w14 w15 w16se w16cid w16 w16cex w16sdtdh wp14">
   <w:body>
     <w:p>
       <w:pPr>
@@ -282,14 +282,7 @@
           <w:rFonts w:ascii="Arial" w:hAnsi="Arial" w:cs="Arial"/>
           <w:lang w:val="it-IT"/>
         </w:rPr>
-        <w:t>Nella car</w:t>
-      </w:r>
-      <w:r>
-        <w:rPr>
-          <w:rFonts w:ascii="Arial" w:hAnsi="Arial" w:cs="Arial"/>
-          <w:lang w:val="it-IT"/>
-        </w:rPr>
-        <w:t>tella del compito trovate una copia del W3Schools a cui potete accedere offline usando il browser.</w:t>
+        <w:t>Nella cartella del compito trovate una copia del W3Schools a cui potete accedere offline usando il browser.</w:t>
       </w:r>
       <w:r>
         <w:rPr>
@@ -386,16 +379,7 @@
           <w:u w:val="single"/>
           <w:lang w:val="it-IT"/>
         </w:rPr>
-        <w:t xml:space="preserve">lavorate all’interno della cartella della consegna, e consegnate TUTTI i file delle soluzioni (non </w:t>
-      </w:r>
-      <w:r>
-        <w:rPr>
-          <w:rFonts w:ascii="Arial" w:hAnsi="Arial" w:cs="Arial"/>
-          <w:b/>
-          <w:u w:val="single"/>
-          <w:lang w:val="it-IT"/>
-        </w:rPr>
-        <w:t>solo il doc del compito).</w:t>
+        <w:t>lavorate all’interno della cartella della consegna, e consegnate TUTTI i file delle soluzioni (non solo il doc del compito).</w:t>
       </w:r>
     </w:p>
     <w:p>
@@ -524,14 +508,7 @@
           <w:rFonts w:ascii="Arial" w:hAnsi="Arial" w:cs="Arial"/>
           <w:lang w:val="it-IT" w:eastAsia="it-IT"/>
         </w:rPr>
-        <w:t xml:space="preserve"> </w:t>
-      </w:r>
-      <w:r>
-        <w:rPr>
-          <w:rFonts w:ascii="Arial" w:hAnsi="Arial" w:cs="Arial"/>
-          <w:lang w:val="it-IT" w:eastAsia="it-IT"/>
-        </w:rPr>
-        <w:t>seguente:</w:t>
+        <w:t xml:space="preserve"> seguente:</w:t>
       </w:r>
     </w:p>
     <w:p>
@@ -637,23 +614,7 @@
           <w:rFonts w:ascii="Arial" w:hAnsi="Arial" w:cs="Arial"/>
           <w:lang w:val="it-IT"/>
         </w:rPr>
-        <w:t xml:space="preserve"> deve mandare i dati in </w:t>
-      </w:r>
-      <w:proofErr w:type="spellStart"/>
-      <w:r>
-        <w:rPr>
-          <w:rFonts w:ascii="Arial" w:hAnsi="Arial" w:cs="Arial"/>
-          <w:lang w:val="it-IT"/>
-        </w:rPr>
-        <w:t>get</w:t>
-      </w:r>
-      <w:proofErr w:type="spellEnd"/>
-      <w:r>
-        <w:rPr>
-          <w:rFonts w:ascii="Arial" w:hAnsi="Arial" w:cs="Arial"/>
-          <w:lang w:val="it-IT"/>
-        </w:rPr>
-        <w:t xml:space="preserve"> a una pagina “</w:t>
+        <w:t xml:space="preserve"> deve mandare i dati in get a una pagina “</w:t>
       </w:r>
       <w:proofErr w:type="spellStart"/>
       <w:r>
@@ -734,14 +695,7 @@
           <w:rFonts w:ascii="Arial" w:hAnsi="Arial" w:cs="Arial"/>
           <w:lang w:val="it-IT"/>
         </w:rPr>
-        <w:t>Nei campi nome e cognome n</w:t>
-      </w:r>
-      <w:r>
-        <w:rPr>
-          <w:rFonts w:ascii="Arial" w:hAnsi="Arial" w:cs="Arial"/>
-          <w:lang w:val="it-IT"/>
-        </w:rPr>
-        <w:t xml:space="preserve">on deve essere attivo l’auto completamento e devono avere un </w:t>
+        <w:t xml:space="preserve">Nei campi nome e cognome non deve essere attivo l’auto completamento e devono avere un </w:t>
       </w:r>
       <w:proofErr w:type="spellStart"/>
       <w:r>
@@ -803,15 +757,7 @@
           <w:kern w:val="2"/>
           <w:lang w:val="it-IT"/>
         </w:rPr>
-        <w:t>Per la parte dei colori deve essere selezionato il rosso sia nel primo campo, sia nella lista sottosta</w:t>
-      </w:r>
-      <w:r>
-        <w:rPr>
-          <w:rFonts w:ascii="Arial" w:hAnsi="Arial" w:cs="Arial"/>
-          <w:kern w:val="2"/>
-          <w:lang w:val="it-IT"/>
-        </w:rPr>
-        <w:t>nte.</w:t>
+        <w:t>Per la parte dei colori deve essere selezionato il rosso sia nel primo campo, sia nella lista sottostante.</w:t>
       </w:r>
     </w:p>
     <w:tbl>
@@ -915,7 +861,6 @@
           <w:lang w:val="it-IT"/>
         </w:rPr>
       </w:pPr>
-      <w:bookmarkStart w:id="0" w:name="_GoBack"/>
       <w:r>
         <w:rPr>
           <w:noProof/>
@@ -958,7 +903,6 @@
           </wp:inline>
         </w:drawing>
       </w:r>
-      <w:bookmarkEnd w:id="0"/>
     </w:p>
     <w:p>
       <w:pPr>
@@ -1018,16 +962,7 @@
           <w:kern w:val="2"/>
           <w:lang w:val="it-IT"/>
         </w:rPr>
-        <w:t xml:space="preserve"> qui sopra (browser: Chrome), tenendo in considerazione quanto </w:t>
-      </w:r>
-      <w:r>
-        <w:rPr>
-          <w:rFonts w:ascii="Arial" w:hAnsi="Arial" w:cs="Arial"/>
-          <w:color w:val="auto"/>
-          <w:kern w:val="2"/>
-          <w:lang w:val="it-IT"/>
-        </w:rPr>
-        <w:t>segue:</w:t>
+        <w:t xml:space="preserve"> qui sopra (browser: Chrome), tenendo in considerazione quanto segue:</w:t>
       </w:r>
     </w:p>
     <w:p>
@@ -1093,14 +1028,7 @@
           <w:rFonts w:ascii="Arial" w:hAnsi="Arial" w:cs="Arial"/>
           <w:lang w:val="it-IT"/>
         </w:rPr>
-        <w:t>Il testo dell’invia è sop</w:t>
-      </w:r>
-      <w:r>
-        <w:rPr>
-          <w:rFonts w:ascii="Arial" w:hAnsi="Arial" w:cs="Arial"/>
-          <w:lang w:val="it-IT"/>
-        </w:rPr>
-        <w:t>ralineato, mentre quello del titolo è sia sopralineato che sottolineato.</w:t>
+        <w:t>Il testo dell’invia è sopralineato, mentre quello del titolo è sia sopralineato che sottolineato.</w:t>
       </w:r>
     </w:p>
     <w:p>
@@ -1218,16 +1146,7 @@
           <w:kern w:val="2"/>
           <w:lang w:val="it-IT"/>
         </w:rPr>
-        <w:t>Descrivere brevemente i passaggi e gli scambi di comunicazione che avvengono tra browser e server Web dal moment</w:t>
-      </w:r>
-      <w:r>
-        <w:rPr>
-          <w:rFonts w:ascii="Arial" w:hAnsi="Arial" w:cs="Arial"/>
-          <w:color w:val="000000"/>
-          <w:kern w:val="2"/>
-          <w:lang w:val="it-IT"/>
-        </w:rPr>
-        <w:t xml:space="preserve">o in cui viene digitato o cliccato un indirizzo Web al momento in cui la corrispondente pagina Web viene </w:t>
+        <w:t xml:space="preserve">Descrivere brevemente i passaggi e gli scambi di comunicazione che avvengono tra browser e server Web dal momento in cui viene digitato o cliccato un indirizzo Web al momento in cui la corrispondente pagina Web viene </w:t>
       </w:r>
       <w:proofErr w:type="spellStart"/>
       <w:r>
@@ -1840,8 +1759,8 @@
           <w:highlight w:val="yellow"/>
         </w:rPr>
       </w:pPr>
-      <w:bookmarkStart w:id="1" w:name="__DdeLink__365_145077645"/>
-      <w:bookmarkEnd w:id="1"/>
+      <w:bookmarkStart w:id="0" w:name="__DdeLink__365_145077645"/>
+      <w:bookmarkEnd w:id="0"/>
       <w:r>
         <w:br w:type="page"/>
       </w:r>
@@ -2004,6 +1923,7 @@
         <w:spacing w:after="160" w:line="252" w:lineRule="auto"/>
         <w:jc w:val="both"/>
         <w:rPr>
+          <w:highlight w:val="yellow"/>
           <w:lang w:val="it-IT"/>
         </w:rPr>
       </w:pPr>
@@ -2011,6 +1931,7 @@
         <w:rPr>
           <w:rFonts w:ascii="Arial" w:hAnsi="Arial" w:cs="Arial"/>
           <w:color w:val="auto"/>
+          <w:highlight w:val="yellow"/>
           <w:lang w:val="it-IT"/>
         </w:rPr>
         <w:t>Al click sul bottone “Carica Dati” si dovrà:</w:t>
@@ -2026,6 +1947,7 @@
         <w:spacing w:after="160" w:line="252" w:lineRule="auto"/>
         <w:jc w:val="both"/>
         <w:rPr>
+          <w:highlight w:val="yellow"/>
           <w:lang w:val="it-IT"/>
         </w:rPr>
       </w:pPr>
@@ -2033,25 +1955,10 @@
         <w:rPr>
           <w:rFonts w:ascii="Arial" w:hAnsi="Arial" w:cs="Arial"/>
           <w:color w:val="auto"/>
-          <w:lang w:val="it-IT"/>
-        </w:rPr>
-        <w:t>Inserire all’interno del paragrafo il testo “</w:t>
-      </w:r>
-      <w:r>
-        <w:rPr>
-          <w:rFonts w:ascii="Arial" w:hAnsi="Arial" w:cs="Arial"/>
-          <w:color w:val="auto"/>
-          <w:lang w:val="it-IT"/>
-        </w:rPr>
-        <w:t>Caricamento dati in corso...</w:t>
-      </w:r>
-      <w:r>
-        <w:rPr>
-          <w:rFonts w:ascii="Arial" w:hAnsi="Arial" w:cs="Arial"/>
-          <w:color w:val="auto"/>
-          <w:lang w:val="it-IT"/>
-        </w:rPr>
-        <w:t>”</w:t>
+          <w:highlight w:val="yellow"/>
+          <w:lang w:val="it-IT"/>
+        </w:rPr>
+        <w:t>Inserire all’interno del paragrafo il testo “Caricamento dati in corso...”</w:t>
       </w:r>
     </w:p>
     <w:p>
@@ -2071,6 +1978,7 @@
         <w:rPr>
           <w:rFonts w:ascii="Arial" w:hAnsi="Arial" w:cs="Arial"/>
           <w:color w:val="auto"/>
+          <w:highlight w:val="yellow"/>
           <w:lang w:val="it-IT"/>
         </w:rPr>
         <w:t xml:space="preserve">Leggere il </w:t>
@@ -2080,6 +1988,7 @@
         <w:rPr>
           <w:rFonts w:ascii="Arial" w:hAnsi="Arial" w:cs="Arial"/>
           <w:color w:val="auto"/>
+          <w:highlight w:val="yellow"/>
           <w:lang w:val="it-IT"/>
         </w:rPr>
         <w:t>json</w:t>
@@ -2089,6 +1998,7 @@
         <w:rPr>
           <w:rFonts w:ascii="Arial" w:hAnsi="Arial" w:cs="Arial"/>
           <w:color w:val="auto"/>
+          <w:highlight w:val="yellow"/>
           <w:lang w:val="it-IT"/>
         </w:rPr>
         <w:t xml:space="preserve"> </w:t>
@@ -2098,6 +2008,7 @@
         <w:rPr>
           <w:rFonts w:ascii="Arial" w:hAnsi="Arial" w:cs="Arial"/>
           <w:color w:val="auto"/>
+          <w:highlight w:val="yellow"/>
           <w:lang w:val="it-IT"/>
         </w:rPr>
         <w:t>sw_a.json</w:t>
@@ -2122,6 +2033,7 @@
         <w:spacing w:after="160" w:line="252" w:lineRule="auto"/>
         <w:jc w:val="both"/>
         <w:rPr>
+          <w:highlight w:val="yellow"/>
           <w:lang w:val="it-IT"/>
         </w:rPr>
       </w:pPr>
@@ -2129,6 +2041,7 @@
         <w:rPr>
           <w:rFonts w:ascii="Arial" w:hAnsi="Arial" w:cs="Arial"/>
           <w:color w:val="auto"/>
+          <w:highlight w:val="yellow"/>
           <w:lang w:val="it-IT"/>
         </w:rPr>
         <w:t>Deve essere creata una colonna per ogni attributo degli oggetti (N.B il nome deve essere una cella di intestazione).</w:t>
@@ -2151,6 +2064,7 @@
         <w:rPr>
           <w:rFonts w:ascii="Arial" w:hAnsi="Arial" w:cs="Arial"/>
           <w:color w:val="auto"/>
+          <w:highlight w:val="yellow"/>
           <w:lang w:val="it-IT"/>
         </w:rPr>
         <w:t xml:space="preserve">Come ultima colonna deve esserne inserita una con intestazione Azione e che contiene </w:t>
@@ -2161,6 +2075,7 @@
           <w:i/>
           <w:iCs/>
           <w:color w:val="auto"/>
+          <w:highlight w:val="yellow"/>
           <w:lang w:val="it-IT"/>
         </w:rPr>
         <w:t>n</w:t>
@@ -2169,25 +2084,10 @@
         <w:rPr>
           <w:rFonts w:ascii="Arial" w:hAnsi="Arial" w:cs="Arial"/>
           <w:color w:val="auto"/>
-          <w:lang w:val="it-IT"/>
-        </w:rPr>
-        <w:t xml:space="preserve"> bottoni con il testo “</w:t>
-      </w:r>
-      <w:r>
-        <w:rPr>
-          <w:rFonts w:ascii="Arial" w:hAnsi="Arial" w:cs="Arial"/>
-          <w:color w:val="auto"/>
-          <w:lang w:val="it-IT"/>
-        </w:rPr>
-        <w:t>Modifica Riga</w:t>
-      </w:r>
-      <w:r>
-        <w:rPr>
-          <w:rFonts w:ascii="Arial" w:hAnsi="Arial" w:cs="Arial"/>
-          <w:color w:val="auto"/>
-          <w:lang w:val="it-IT"/>
-        </w:rPr>
-        <w:t>” (1 bottone per ogni riga).</w:t>
+          <w:highlight w:val="yellow"/>
+          <w:lang w:val="it-IT"/>
+        </w:rPr>
+        <w:t xml:space="preserve"> bottoni con il testo “Modifica Riga” (1 bottone per ogni riga).</w:t>
       </w:r>
     </w:p>
     <w:p>
@@ -2200,6 +2100,7 @@
         <w:spacing w:after="160" w:line="252" w:lineRule="auto"/>
         <w:jc w:val="both"/>
         <w:rPr>
+          <w:highlight w:val="cyan"/>
           <w:lang w:val="it-IT"/>
         </w:rPr>
       </w:pPr>
@@ -2207,9 +2108,27 @@
         <w:rPr>
           <w:rFonts w:ascii="Arial" w:hAnsi="Arial" w:cs="Arial"/>
           <w:color w:val="auto"/>
-          <w:lang w:val="it-IT"/>
-        </w:rPr>
-        <w:t>Tutte i valori devono essere visualizzati nella tabella come testo, a parte l’attributo “colore preferito”, che verrà usato per impostare il colore di sfondo della relativa cella.</w:t>
+          <w:highlight w:val="yellow"/>
+          <w:lang w:val="it-IT"/>
+        </w:rPr>
+        <w:t>Tutte i valori devono essere visualizzati nella tabella come testo</w:t>
+      </w:r>
+      <w:r>
+        <w:rPr>
+          <w:rFonts w:ascii="Arial" w:hAnsi="Arial" w:cs="Arial"/>
+          <w:color w:val="auto"/>
+          <w:lang w:val="it-IT"/>
+        </w:rPr>
+        <w:t xml:space="preserve">, </w:t>
+      </w:r>
+      <w:r>
+        <w:rPr>
+          <w:rFonts w:ascii="Arial" w:hAnsi="Arial" w:cs="Arial"/>
+          <w:color w:val="auto"/>
+          <w:highlight w:val="cyan"/>
+          <w:lang w:val="it-IT"/>
+        </w:rPr>
+        <w:t>a parte l’attributo “colore preferito”, che verrà usato per impostare il colore di sfondo della relativa cella.</w:t>
       </w:r>
     </w:p>
     <w:p>
@@ -2291,7 +2210,7 @@
           <w:color w:val="auto"/>
           <w:lang w:val="it-IT"/>
         </w:rPr>
-        <w:t xml:space="preserve">Sostituire i testi di ogni cella della riga con un input (accessibile!) per modificare i rispettivi valori. I campi colore preferito e </w:t>
+        <w:t xml:space="preserve">Sostituire i testi di ogni cella della riga con un input (accessibile!) per modificare i rispettivi valori. I campi colore preferito </w:t>
       </w:r>
       <w:proofErr w:type="gramStart"/>
       <w:r>
@@ -2300,7 +2219,7 @@
           <w:color w:val="auto"/>
           <w:lang w:val="it-IT"/>
         </w:rPr>
-        <w:t>email</w:t>
+        <w:t>e</w:t>
       </w:r>
       <w:proofErr w:type="gramEnd"/>
       <w:r>
@@ -2309,9 +2228,9 @@
           <w:color w:val="auto"/>
           <w:lang w:val="it-IT"/>
         </w:rPr>
-        <w:t xml:space="preserve"> devono avere un </w:t>
-      </w:r>
-      <w:bookmarkStart w:id="2" w:name="_Hlk33105072"/>
+        <w:t xml:space="preserve"> email devono avere un </w:t>
+      </w:r>
+      <w:bookmarkStart w:id="1" w:name="_Hlk33105072"/>
       <w:r>
         <w:rPr>
           <w:rFonts w:ascii="Arial" w:hAnsi="Arial" w:cs="Arial"/>
@@ -2320,7 +2239,7 @@
         </w:rPr>
         <w:t xml:space="preserve">input </w:t>
       </w:r>
-      <w:bookmarkEnd w:id="2"/>
+      <w:bookmarkEnd w:id="1"/>
       <w:r>
         <w:rPr>
           <w:rFonts w:ascii="Arial" w:hAnsi="Arial" w:cs="Arial"/>
@@ -2673,16 +2592,7 @@
           <w:kern w:val="2"/>
           <w:lang w:val="it-IT"/>
         </w:rPr>
-        <w:t>L’esercizio sarà composto da due pagine distinte già presenti ne</w:t>
-      </w:r>
-      <w:r>
-        <w:rPr>
-          <w:rFonts w:ascii="Arial" w:hAnsi="Arial" w:cs="Arial"/>
-          <w:color w:val="000000"/>
-          <w:kern w:val="2"/>
-          <w:lang w:val="it-IT"/>
-        </w:rPr>
-        <w:t>lla cartella PHP del compito:</w:t>
+        <w:t>L’esercizio sarà composto da due pagine distinte già presenti nella cartella PHP del compito:</w:t>
       </w:r>
     </w:p>
     <w:p>
@@ -2785,16 +2695,7 @@
           <w:kern w:val="2"/>
           <w:lang w:val="it-IT"/>
         </w:rPr>
-        <w:t>, salvare tramite cookies l</w:t>
-      </w:r>
-      <w:r>
-        <w:rPr>
-          <w:rFonts w:ascii="Arial" w:hAnsi="Arial" w:cs="Arial"/>
-          <w:color w:val="000000"/>
-          <w:kern w:val="2"/>
-          <w:lang w:val="it-IT"/>
-        </w:rPr>
-        <w:t xml:space="preserve">o </w:t>
+        <w:t xml:space="preserve">, salvare tramite cookies lo </w:t>
       </w:r>
       <w:r>
         <w:rPr>
@@ -2897,16 +2798,7 @@
           <w:kern w:val="2"/>
           <w:lang w:val="it-IT"/>
         </w:rPr>
-        <w:t>Una volta salvati i cookies, visualizzare i suddetti dati direttamente sugli elementi di riferimento (es. lo username dovrà essere visibile direttamen</w:t>
-      </w:r>
-      <w:r>
-        <w:rPr>
-          <w:rFonts w:ascii="Arial" w:hAnsi="Arial" w:cs="Arial"/>
-          <w:color w:val="000000"/>
-          <w:kern w:val="2"/>
-          <w:lang w:val="it-IT"/>
-        </w:rPr>
-        <w:t xml:space="preserve">te sull’elemento </w:t>
+        <w:t xml:space="preserve">Una volta salvati i cookies, visualizzare i suddetti dati direttamente sugli elementi di riferimento (es. lo username dovrà essere visibile direttamente sull’elemento </w:t>
       </w:r>
       <w:r>
         <w:rPr>
@@ -3011,27 +2903,7 @@
           <w:kern w:val="2"/>
           <w:lang w:val="it-IT"/>
         </w:rPr>
-        <w:t xml:space="preserve"> (60 </w:t>
-      </w:r>
-      <w:proofErr w:type="spellStart"/>
-      <w:r>
-        <w:rPr>
-          <w:rFonts w:ascii="Arial" w:hAnsi="Arial" w:cs="Arial"/>
-          <w:color w:val="000000"/>
-          <w:kern w:val="2"/>
-          <w:lang w:val="it-IT"/>
-        </w:rPr>
-        <w:t>min</w:t>
-      </w:r>
-      <w:proofErr w:type="spellEnd"/>
-      <w:r>
-        <w:rPr>
-          <w:rFonts w:ascii="Arial" w:hAnsi="Arial" w:cs="Arial"/>
-          <w:color w:val="000000"/>
-          <w:kern w:val="2"/>
-          <w:lang w:val="it-IT"/>
-        </w:rPr>
-        <w:t>).</w:t>
+        <w:t xml:space="preserve"> (60 min).</w:t>
       </w:r>
     </w:p>
     <w:p>
@@ -3094,16 +2966,7 @@
           <w:kern w:val="2"/>
           <w:lang w:val="it-IT"/>
         </w:rPr>
-        <w:t xml:space="preserve">L’accesso al database, dove sono </w:t>
-      </w:r>
-      <w:r>
-        <w:rPr>
-          <w:rFonts w:ascii="Arial" w:hAnsi="Arial" w:cs="Arial"/>
-          <w:color w:val="000000"/>
-          <w:kern w:val="2"/>
-          <w:lang w:val="it-IT"/>
-        </w:rPr>
-        <w:t>salvati tutti gli articoli, e visualizzarli conseguentemente in base alla categoria scelta dall’utente.</w:t>
+        <w:t>L’accesso al database, dove sono salvati tutti gli articoli, e visualizzarli conseguentemente in base alla categoria scelta dall’utente.</w:t>
       </w:r>
     </w:p>
     <w:p>
@@ -3179,16 +3042,7 @@
           <w:kern w:val="2"/>
           <w:lang w:val="it-IT"/>
         </w:rPr>
-        <w:t xml:space="preserve"> per </w:t>
-      </w:r>
-      <w:r>
-        <w:rPr>
-          <w:rFonts w:ascii="Arial" w:hAnsi="Arial" w:cs="Arial"/>
-          <w:color w:val="000000"/>
-          <w:kern w:val="2"/>
-          <w:lang w:val="it-IT"/>
-        </w:rPr>
-        <w:t xml:space="preserve">il titolo e un elemento </w:t>
+        <w:t xml:space="preserve"> per il titolo e un elemento </w:t>
       </w:r>
       <w:r>
         <w:rPr>
@@ -3293,18 +3147,7 @@
           <w:kern w:val="2"/>
           <w:lang w:val="it-IT"/>
         </w:rPr>
-        <w:t xml:space="preserve"> esista (nome database: </w:t>
-      </w:r>
-      <w:r>
-        <w:rPr>
-          <w:rFonts w:ascii="Arial" w:hAnsi="Arial" w:cs="Arial"/>
-          <w:b/>
-          <w:bCs/>
-          <w:color w:val="000000"/>
-          <w:kern w:val="2"/>
-          <w:lang w:val="it-IT"/>
-        </w:rPr>
-        <w:t xml:space="preserve">febbraio; nome tabella: articoli; username: root, </w:t>
+        <w:t xml:space="preserve"> esista (nome database: febbraio; nome tabella: articoli; username: root, </w:t>
       </w:r>
       <w:proofErr w:type="spellStart"/>
       <w:r>
@@ -3364,7 +3207,7 @@
 </file>
 
 <file path=word/numbering.xml><?xml version="1.0" encoding="utf-8"?>
-<w:numbering xmlns:wpc="http://schemas.microsoft.com/office/word/2010/wordprocessingCanvas" xmlns:cx="http://schemas.microsoft.com/office/drawing/2014/chartex" xmlns:cx1="http://schemas.microsoft.com/office/drawing/2015/9/8/chartex" xmlns:cx2="http://schemas.microsoft.com/office/drawing/2015/10/21/chartex" xmlns:cx3="http://schemas.microsoft.com/office/drawing/2016/5/9/chartex" xmlns:cx4="http://schemas.microsoft.com/office/drawing/2016/5/10/chartex" xmlns:cx5="http://schemas.microsoft.com/office/drawing/2016/5/11/chartex" xmlns:cx6="http://schemas.microsoft.com/office/drawing/2016/5/12/chartex" xmlns:cx7="http://schemas.microsoft.com/office/drawing/2016/5/13/chartex" xmlns:cx8="http://schemas.microsoft.com/office/drawing/2016/5/14/chartex" xmlns:mc="http://schemas.openxmlformats.org/markup-compatibility/2006" xmlns:aink="http://schemas.microsoft.com/office/drawing/2016/ink" xmlns:am3d="http://schemas.microsoft.com/office/drawing/2017/model3d" xmlns:o="urn:schemas-microsoft-com:office:office" xmlns:r="http://schemas.openxmlformats.org/officeDocument/2006/relationships" xmlns:m="http://schemas.openxmlformats.org/officeDocument/2006/math" xmlns:v="urn:schemas-microsoft-com:vml" xmlns:wp14="http://schemas.microsoft.com/office/word/2010/wordprocessingDrawing" xmlns:wp="http://schemas.openxmlformats.org/drawingml/2006/wordprocessingDrawing" xmlns:w10="urn:schemas-microsoft-com:office:word" xmlns:w="http://schemas.openxmlformats.org/wordprocessingml/2006/main" xmlns:w14="http://schemas.microsoft.com/office/word/2010/wordml" xmlns:w15="http://schemas.microsoft.com/office/word/2012/wordml" xmlns:w16cex="http://schemas.microsoft.com/office/word/2018/wordml/cex" xmlns:w16cid="http://schemas.microsoft.com/office/word/2016/wordml/cid" xmlns:w16="http://schemas.microsoft.com/office/word/2018/wordml" xmlns:w16se="http://schemas.microsoft.com/office/word/2015/wordml/symex" xmlns:wpg="http://schemas.microsoft.com/office/word/2010/wordprocessingGroup" xmlns:wpi="http://schemas.microsoft.com/office/word/2010/wordprocessingInk" xmlns:wne="http://schemas.microsoft.com/office/word/2006/wordml" xmlns:wps="http://schemas.microsoft.com/office/word/2010/wordprocessingShape" mc:Ignorable="w14 w15 w16se w16cid w16 w16cex wp14">
+<w:numbering xmlns:wpc="http://schemas.microsoft.com/office/word/2010/wordprocessingCanvas" xmlns:cx="http://schemas.microsoft.com/office/drawing/2014/chartex" xmlns:cx1="http://schemas.microsoft.com/office/drawing/2015/9/8/chartex" xmlns:cx2="http://schemas.microsoft.com/office/drawing/2015/10/21/chartex" xmlns:cx3="http://schemas.microsoft.com/office/drawing/2016/5/9/chartex" xmlns:cx4="http://schemas.microsoft.com/office/drawing/2016/5/10/chartex" xmlns:cx5="http://schemas.microsoft.com/office/drawing/2016/5/11/chartex" xmlns:cx6="http://schemas.microsoft.com/office/drawing/2016/5/12/chartex" xmlns:cx7="http://schemas.microsoft.com/office/drawing/2016/5/13/chartex" xmlns:cx8="http://schemas.microsoft.com/office/drawing/2016/5/14/chartex" xmlns:mc="http://schemas.openxmlformats.org/markup-compatibility/2006" xmlns:aink="http://schemas.microsoft.com/office/drawing/2016/ink" xmlns:am3d="http://schemas.microsoft.com/office/drawing/2017/model3d" xmlns:o="urn:schemas-microsoft-com:office:office" xmlns:oel="http://schemas.microsoft.com/office/2019/extlst" xmlns:r="http://schemas.openxmlformats.org/officeDocument/2006/relationships" xmlns:m="http://schemas.openxmlformats.org/officeDocument/2006/math" xmlns:v="urn:schemas-microsoft-com:vml" xmlns:wp14="http://schemas.microsoft.com/office/word/2010/wordprocessingDrawing" xmlns:wp="http://schemas.openxmlformats.org/drawingml/2006/wordprocessingDrawing" xmlns:w10="urn:schemas-microsoft-com:office:word" xmlns:w="http://schemas.openxmlformats.org/wordprocessingml/2006/main" xmlns:w14="http://schemas.microsoft.com/office/word/2010/wordml" xmlns:w15="http://schemas.microsoft.com/office/word/2012/wordml" xmlns:w16cex="http://schemas.microsoft.com/office/word/2018/wordml/cex" xmlns:w16cid="http://schemas.microsoft.com/office/word/2016/wordml/cid" xmlns:w16="http://schemas.microsoft.com/office/word/2018/wordml" xmlns:w16sdtdh="http://schemas.microsoft.com/office/word/2020/wordml/sdtdatahash" xmlns:w16se="http://schemas.microsoft.com/office/word/2015/wordml/symex" xmlns:wpg="http://schemas.microsoft.com/office/word/2010/wordprocessingGroup" xmlns:wpi="http://schemas.microsoft.com/office/word/2010/wordprocessingInk" xmlns:wne="http://schemas.microsoft.com/office/word/2006/wordml" xmlns:wps="http://schemas.microsoft.com/office/word/2010/wordprocessingShape" mc:Ignorable="w14 w15 w16se w16cid w16 w16cex w16sdtdh wp14">
   <w:abstractNum w:abstractNumId="0" w15:restartNumberingAfterBreak="0">
     <w:nsid w:val="0E53397E"/>
     <w:multiLevelType w:val="multilevel"/>
@@ -3979,26 +3822,26 @@
       </w:rPr>
     </w:lvl>
   </w:abstractNum>
-  <w:num w:numId="1">
+  <w:num w:numId="1" w16cid:durableId="1971399986">
     <w:abstractNumId w:val="0"/>
   </w:num>
-  <w:num w:numId="2">
+  <w:num w:numId="2" w16cid:durableId="276916021">
     <w:abstractNumId w:val="2"/>
   </w:num>
-  <w:num w:numId="3">
+  <w:num w:numId="3" w16cid:durableId="138770997">
     <w:abstractNumId w:val="1"/>
   </w:num>
-  <w:num w:numId="4">
+  <w:num w:numId="4" w16cid:durableId="2091923187">
     <w:abstractNumId w:val="3"/>
   </w:num>
-  <w:num w:numId="5">
+  <w:num w:numId="5" w16cid:durableId="816916601">
     <w:abstractNumId w:val="4"/>
   </w:num>
 </w:numbering>
 </file>
 
 <file path=word/styles.xml><?xml version="1.0" encoding="utf-8"?>
-<w:styles xmlns:mc="http://schemas.openxmlformats.org/markup-compatibility/2006" xmlns:r="http://schemas.openxmlformats.org/officeDocument/2006/relationships" xmlns:w="http://schemas.openxmlformats.org/wordprocessingml/2006/main" xmlns:w14="http://schemas.microsoft.com/office/word/2010/wordml" xmlns:w15="http://schemas.microsoft.com/office/word/2012/wordml" xmlns:w16cex="http://schemas.microsoft.com/office/word/2018/wordml/cex" xmlns:w16cid="http://schemas.microsoft.com/office/word/2016/wordml/cid" xmlns:w16="http://schemas.microsoft.com/office/word/2018/wordml" xmlns:w16se="http://schemas.microsoft.com/office/word/2015/wordml/symex" mc:Ignorable="w14 w15 w16se w16cid w16 w16cex">
+<w:styles xmlns:mc="http://schemas.openxmlformats.org/markup-compatibility/2006" xmlns:r="http://schemas.openxmlformats.org/officeDocument/2006/relationships" xmlns:w="http://schemas.openxmlformats.org/wordprocessingml/2006/main" xmlns:w14="http://schemas.microsoft.com/office/word/2010/wordml" xmlns:w15="http://schemas.microsoft.com/office/word/2012/wordml" xmlns:w16cex="http://schemas.microsoft.com/office/word/2018/wordml/cex" xmlns:w16cid="http://schemas.microsoft.com/office/word/2016/wordml/cid" xmlns:w16="http://schemas.microsoft.com/office/word/2018/wordml" xmlns:w16sdtdh="http://schemas.microsoft.com/office/word/2020/wordml/sdtdatahash" xmlns:w16se="http://schemas.microsoft.com/office/word/2015/wordml/symex" mc:Ignorable="w14 w15 w16se w16cid w16 w16cex w16sdtdh">
   <w:docDefaults>
     <w:rPrDefault>
       <w:rPr>

</xml_diff>